<commit_message>
Figur nr + beskrivelse
</commit_message>
<xml_diff>
--- a/06-Deployment/RAPPORT.docx
+++ b/06-Deployment/RAPPORT.docx
@@ -408,23 +408,7 @@
                 <w:rFonts w:ascii="Times New Roman" w:hAnsi="Times New Roman" w:cs="Times New Roman"/>
                 <w:noProof/>
               </w:rPr>
-              <w:t>Op</w:t>
-            </w:r>
-            <w:r>
-              <w:rPr>
-                <w:rStyle w:val="Hyperlink"/>
-                <w:rFonts w:ascii="Times New Roman" w:hAnsi="Times New Roman" w:cs="Times New Roman"/>
-                <w:noProof/>
-              </w:rPr>
-              <w:t>g</w:t>
-            </w:r>
-            <w:r>
-              <w:rPr>
-                <w:rStyle w:val="Hyperlink"/>
-                <w:rFonts w:ascii="Times New Roman" w:hAnsi="Times New Roman" w:cs="Times New Roman"/>
-                <w:noProof/>
-              </w:rPr>
-              <w:t>ave start</w:t>
+              <w:t>Opgave start</w:t>
             </w:r>
             <w:r>
               <w:rPr>
@@ -3337,13 +3321,13 @@
       <w:pPr>
         <w:pStyle w:val="Overskrift1"/>
       </w:pPr>
-      <w:bookmarkStart w:id="2" w:name="_Toc420399198"/>
-      <w:bookmarkStart w:id="3" w:name="_Toc420491906"/>
+      <w:bookmarkStart w:id="2" w:name="_Toc420491906"/>
+      <w:bookmarkStart w:id="3" w:name="_Toc420399198"/>
       <w:r>
         <w:lastRenderedPageBreak/>
         <w:t>Design patterns</w:t>
       </w:r>
-      <w:bookmarkEnd w:id="3"/>
+      <w:bookmarkEnd w:id="2"/>
     </w:p>
     <w:p>
       <w:pPr>
@@ -3379,6 +3363,9 @@
       <w:bookmarkEnd w:id="5"/>
     </w:p>
     <w:p>
+      <w:pPr>
+        <w:keepNext/>
+      </w:pPr>
       <w:r>
         <w:t xml:space="preserve">Vi har til alle vores controllere valgt at anvende singleton-pattern. Idéen opstod tidligt i udviklingsforløbet, da vi indså vi havde brug for kun at lave én instans af hver controller, og så nemt kunne genbruge denne fra flere logik </w:t>
       </w:r>
@@ -3455,6 +3442,27 @@
           </wp:inline>
         </w:drawing>
       </w:r>
+    </w:p>
+    <w:p>
+      <w:pPr>
+        <w:pStyle w:val="Billedtekst"/>
+      </w:pPr>
+      <w:r>
+        <w:t xml:space="preserve">Figur </w:t>
+      </w:r>
+      <w:fldSimple w:instr=" SEQ Figur \* ARABIC ">
+        <w:r>
+          <w:rPr>
+            <w:noProof/>
+          </w:rPr>
+          <w:t>1</w:t>
+        </w:r>
+      </w:fldSimple>
+      <w:r>
+        <w:t xml:space="preserve"> Eksempel fra koden</w:t>
+      </w:r>
+    </w:p>
+    <w:p>
       <w:r>
         <w:t xml:space="preserve"> </w:t>
       </w:r>
@@ -3526,15 +3534,21 @@
     </w:p>
     <w:p>
       <w:r>
-        <w:t>I KundePanel linje 43 findes vi præcis den samme linje, der også her forsøger at instantiere. Uanset hvad der får held med at oprette instansen først, har vi nu to klasser der begge har tilgang til den samme controller, og dermed den samme datakerne. Dette anvendes blandt andet i LånetilbudController, hvis vi får adgang til den allerede oprettede KundeController, og dermed let kan få returneret de instansvariabler der ligger gemt. I nedenstående tilfælde er det en instans af Kunde vi ønsker (se figur xx, kodelinje 68).</w:t>
-      </w:r>
-    </w:p>
-    <w:p>
+        <w:t xml:space="preserve">I KundePanel linje 43 findes vi præcis den samme linje, der også her forsøger at instantiere. Uanset hvad der får held med at oprette instansen først, har vi nu to klasser der begge har tilgang til den samme controller, og dermed den samme datakerne. Dette anvendes blandt andet i LånetilbudController, hvis vi </w:t>
+      </w:r>
+      <w:r>
+        <w:lastRenderedPageBreak/>
+        <w:t>får adgang til den allerede oprettede KundeController, og dermed let kan få returneret de instansvariabler der ligger gemt. I nedenstående tilfælde er det en instans af Kunde vi ønsker (se figur xx, kodelinje 68).</w:t>
+      </w:r>
+    </w:p>
+    <w:p>
+      <w:pPr>
+        <w:keepNext/>
+      </w:pPr>
       <w:r>
         <w:rPr>
           <w:noProof/>
         </w:rPr>
-        <w:lastRenderedPageBreak/>
         <w:drawing>
           <wp:inline distT="0" distB="0" distL="0" distR="0" wp14:anchorId="17FD5B81" wp14:editId="6DAC158A">
             <wp:extent cx="4095750" cy="1657350"/>
@@ -3585,6 +3599,25 @@
         </w:drawing>
       </w:r>
     </w:p>
+    <w:p>
+      <w:pPr>
+        <w:pStyle w:val="Billedtekst"/>
+      </w:pPr>
+      <w:r>
+        <w:t xml:space="preserve">Figur </w:t>
+      </w:r>
+      <w:fldSimple w:instr=" SEQ Figur \* ARABIC ">
+        <w:r>
+          <w:rPr>
+            <w:noProof/>
+          </w:rPr>
+          <w:t>2</w:t>
+        </w:r>
+      </w:fldSimple>
+      <w:r>
+        <w:t xml:space="preserve"> Eksempel fra koden</w:t>
+      </w:r>
+    </w:p>
     <w:p/>
     <w:p>
       <w:pPr>
@@ -3684,6 +3717,7 @@
     </w:p>
     <w:p>
       <w:r>
+        <w:lastRenderedPageBreak/>
         <w:t>Det sidste punkt med at framelde som observer har vi set bort fra, da vi kun arbejder med et frames og de samme panels, og ikke mener der skulle være noget behov for at skulle framelde sig.</w:t>
       </w:r>
     </w:p>
@@ -3802,6 +3836,7 @@
         <w:spacing w:after="160" w:line="259" w:lineRule="auto"/>
       </w:pPr>
       <w:r>
+        <w:lastRenderedPageBreak/>
         <w:t>Centrale use-cases er formelt beskrevet</w:t>
       </w:r>
     </w:p>
@@ -3850,7 +3885,6 @@
       </w:pPr>
       <w:bookmarkStart w:id="11" w:name="_Toc420491914"/>
       <w:r>
-        <w:lastRenderedPageBreak/>
         <w:t>Elaboration:</w:t>
       </w:r>
       <w:bookmarkEnd w:id="11"/>
@@ -4114,7 +4148,6 @@
         <w:rPr>
           <w:lang w:val="en-US"/>
         </w:rPr>
-        <w:lastRenderedPageBreak/>
         <w:t>Dicipliner i UP</w:t>
       </w:r>
       <w:r>
@@ -4266,7 +4299,7 @@
       <w:r>
         <w:t>BPR</w:t>
       </w:r>
-      <w:bookmarkEnd w:id="2"/>
+      <w:bookmarkEnd w:id="3"/>
       <w:bookmarkEnd w:id="15"/>
       <w:r>
         <w:t xml:space="preserve"> </w:t>
@@ -4290,10 +4323,14 @@
       </w:r>
     </w:p>
     <w:p>
+      <w:pPr>
+        <w:keepNext/>
+      </w:pPr>
       <w:r>
         <w:rPr>
           <w:noProof/>
         </w:rPr>
+        <w:lastRenderedPageBreak/>
         <w:drawing>
           <wp:inline distT="0" distB="0" distL="0" distR="0" wp14:anchorId="08017059" wp14:editId="3A3FB71C">
             <wp:extent cx="6120130" cy="2331720"/>
@@ -4331,6 +4368,25 @@
         </w:drawing>
       </w:r>
     </w:p>
+    <w:p>
+      <w:pPr>
+        <w:pStyle w:val="Billedtekst"/>
+      </w:pPr>
+      <w:r>
+        <w:t xml:space="preserve">Figur </w:t>
+      </w:r>
+      <w:fldSimple w:instr=" SEQ Figur \* ARABIC ">
+        <w:r>
+          <w:rPr>
+            <w:noProof/>
+          </w:rPr>
+          <w:t>3</w:t>
+        </w:r>
+      </w:fldSimple>
+      <w:r>
+        <w:t xml:space="preserve"> Use case diagram for virksomheden</w:t>
+      </w:r>
+    </w:p>
     <w:p/>
     <w:p>
       <w:pPr>
@@ -4345,6 +4401,9 @@
       <w:bookmarkEnd w:id="19"/>
     </w:p>
     <w:p>
+      <w:pPr>
+        <w:keepNext/>
+      </w:pPr>
       <w:r>
         <w:t>Vi har ved hjælp af Reverse Engineering, kunne identificere problem domænet, hvilket har givet os en forståelse for, hvordan det fremtidige system skal se ud. Object modellen viser at Økonomimedarbejderen har ekstrem meget ansvar i det nuværende system, da Økonomimedarbejderen skal igennem en masse processer før han/hun kan give lånetilbuddet videre til sælgeren, eller salgschefen, afhængig af lånetilbuddets størrelse, og om kunden har voldt problemer før.</w:t>
       </w:r>
@@ -4404,6 +4463,48 @@
     </w:p>
     <w:p>
       <w:pPr>
+        <w:pStyle w:val="Billedtekst"/>
+        <w:rPr>
+          <w:lang w:val="en-US"/>
+        </w:rPr>
+      </w:pPr>
+      <w:r>
+        <w:rPr>
+          <w:lang w:val="en-US"/>
+        </w:rPr>
+        <w:t xml:space="preserve">Figur </w:t>
+      </w:r>
+      <w:r>
+        <w:fldChar w:fldCharType="begin"/>
+      </w:r>
+      <w:r>
+        <w:rPr>
+          <w:lang w:val="en-US"/>
+        </w:rPr>
+        <w:instrText xml:space="preserve"> SEQ Figur \* ARABIC </w:instrText>
+      </w:r>
+      <w:r>
+        <w:fldChar w:fldCharType="separate"/>
+      </w:r>
+      <w:r>
+        <w:rPr>
+          <w:noProof/>
+          <w:lang w:val="en-US"/>
+        </w:rPr>
+        <w:t>4</w:t>
+      </w:r>
+      <w:r>
+        <w:fldChar w:fldCharType="end"/>
+      </w:r>
+      <w:r>
+        <w:rPr>
+          <w:lang w:val="en-US"/>
+        </w:rPr>
+        <w:t xml:space="preserve"> Object model Reverse engineering</w:t>
+      </w:r>
+    </w:p>
+    <w:p>
+      <w:pPr>
         <w:pStyle w:val="Overskrift2"/>
       </w:pPr>
       <w:bookmarkStart w:id="20" w:name="_Toc420399201"/>
@@ -4419,7 +4520,11 @@
         <w:contextualSpacing/>
       </w:pPr>
       <w:r>
-        <w:t>Vi har her ved hjælp af Forward Engineering, kunne fjerne store problemer ved det nuværende system. Objekt modellen nedenfor viser en tydelig forbedring i det fremtidige system. Dette udtrykkes ved at systemet(FFS) er kommet ind i billedet. Ved hjælp af FFS er det mulig of fjerne 2 control-objekter (Økonomimedarbejder og Kontor Assistent). Entity-objektet Formular ligger nu i FFS.</w:t>
+        <w:t xml:space="preserve">Vi har her ved hjælp af Forward Engineering, kunne fjerne store problemer ved det nuværende system. Objekt modellen nedenfor viser en tydelig forbedring i det fremtidige system. Dette udtrykkes ved at </w:t>
+      </w:r>
+      <w:r>
+        <w:lastRenderedPageBreak/>
+        <w:t>systemet(FFS) er kommet ind i billedet. Ved hjælp af FFS er det mulig of fjerne 2 control-objekter (Økonomimedarbejder og Kontor Assistent). Entity-objektet Formular ligger nu i FFS.</w:t>
       </w:r>
     </w:p>
     <w:p>
@@ -4436,11 +4541,13 @@
       </w:pPr>
     </w:p>
     <w:p>
+      <w:pPr>
+        <w:keepNext/>
+      </w:pPr>
       <w:r>
         <w:rPr>
           <w:noProof/>
         </w:rPr>
-        <w:lastRenderedPageBreak/>
         <w:drawing>
           <wp:inline distT="0" distB="0" distL="0" distR="0" wp14:anchorId="25774D58" wp14:editId="6CDF0068">
             <wp:extent cx="4742597" cy="2917825"/>
@@ -4478,8 +4585,62 @@
         </w:drawing>
       </w:r>
     </w:p>
-    <w:p/>
-    <w:p/>
+    <w:p>
+      <w:pPr>
+        <w:pStyle w:val="Billedtekst"/>
+        <w:rPr>
+          <w:lang w:val="en-US"/>
+        </w:rPr>
+      </w:pPr>
+      <w:r>
+        <w:rPr>
+          <w:lang w:val="en-US"/>
+        </w:rPr>
+        <w:t xml:space="preserve">Figur </w:t>
+      </w:r>
+      <w:r>
+        <w:fldChar w:fldCharType="begin"/>
+      </w:r>
+      <w:r>
+        <w:rPr>
+          <w:lang w:val="en-US"/>
+        </w:rPr>
+        <w:instrText xml:space="preserve"> SEQ Figur \* ARABIC </w:instrText>
+      </w:r>
+      <w:r>
+        <w:fldChar w:fldCharType="separate"/>
+      </w:r>
+      <w:r>
+        <w:rPr>
+          <w:noProof/>
+          <w:lang w:val="en-US"/>
+        </w:rPr>
+        <w:t>5</w:t>
+      </w:r>
+      <w:r>
+        <w:fldChar w:fldCharType="end"/>
+      </w:r>
+      <w:r>
+        <w:rPr>
+          <w:lang w:val="en-US"/>
+        </w:rPr>
+        <w:t xml:space="preserve"> Object model Forward engineering</w:t>
+      </w:r>
+    </w:p>
+    <w:p>
+      <w:pPr>
+        <w:rPr>
+          <w:lang w:val="en-US"/>
+        </w:rPr>
+      </w:pPr>
+    </w:p>
+    <w:p>
+      <w:pPr>
+        <w:rPr>
+          <w:lang w:val="en-US"/>
+        </w:rPr>
+      </w:pPr>
+    </w:p>
     <w:p>
       <w:pPr>
         <w:pStyle w:val="Overskrift1"/>
@@ -4552,6 +4713,7 @@
         <w:contextualSpacing/>
       </w:pPr>
       <w:r>
+        <w:lastRenderedPageBreak/>
         <w:t>Kunden er interesseret i at hans/hendes oplysninger bliver gemt fortroligt. Samt at processen ikke tager for lang tid. Endvidere at han/hun kan få det bedst mulige tilbud.</w:t>
       </w:r>
     </w:p>
@@ -4591,7 +4753,6 @@
         <w:contextualSpacing/>
       </w:pPr>
       <w:r>
-        <w:lastRenderedPageBreak/>
         <w:t>RKI har interesse i at personlige data bliver behandlet med diskretion, og sikkerheden til deres system er vedligeholdt.</w:t>
       </w:r>
     </w:p>
@@ -4805,20 +4966,21 @@
       <w:bookmarkStart w:id="30" w:name="_Toc420399206"/>
       <w:bookmarkStart w:id="31" w:name="_Toc420491926"/>
       <w:r>
+        <w:lastRenderedPageBreak/>
         <w:t>Use case Diagram</w:t>
       </w:r>
       <w:bookmarkEnd w:id="30"/>
       <w:bookmarkEnd w:id="31"/>
     </w:p>
     <w:p>
+      <w:pPr>
+        <w:keepNext/>
+      </w:pPr>
       <w:r>
         <w:t xml:space="preserve">Et use case diagram (UCD) er en artefakt, som man anvender til at få et overblik over alle use cases (UC) som er i systemet. Ligeledes giver det et overblik over hvem der har med de forskellige use cases at gøre altså aktørerne. Der findes både primære – og sekundære aktører. Den primære aktør vises altid til venstre i et UCD, og er den som er anvender den enkelte use case. Den sekundære aktør vises altid til højre i et UCD og kan for eksempel være et udefrakommende system som ens eget system interagerer med for at kunne udfører en given use case. </w:t>
       </w:r>
       <w:r>
         <w:br/>
-      </w:r>
-      <w:r>
-        <w:lastRenderedPageBreak/>
         <w:t>i et use case diagram arbejdes der med 2 forskellige slags use cases, konkrete - og abstrakte use cases, hvor den konkrete er den som bliver startet af en aktør, og den abstrakte som startes af en anden use case.</w:t>
       </w:r>
       <w:r>
@@ -4882,6 +5044,48 @@
       </w:r>
     </w:p>
     <w:p>
+      <w:pPr>
+        <w:pStyle w:val="Billedtekst"/>
+        <w:rPr>
+          <w:lang w:val="en-US"/>
+        </w:rPr>
+      </w:pPr>
+      <w:r>
+        <w:rPr>
+          <w:lang w:val="en-US"/>
+        </w:rPr>
+        <w:t xml:space="preserve">Figur </w:t>
+      </w:r>
+      <w:r>
+        <w:fldChar w:fldCharType="begin"/>
+      </w:r>
+      <w:r>
+        <w:rPr>
+          <w:lang w:val="en-US"/>
+        </w:rPr>
+        <w:instrText xml:space="preserve"> SEQ Figur \* ARABIC </w:instrText>
+      </w:r>
+      <w:r>
+        <w:fldChar w:fldCharType="separate"/>
+      </w:r>
+      <w:r>
+        <w:rPr>
+          <w:noProof/>
+          <w:lang w:val="en-US"/>
+        </w:rPr>
+        <w:t>6</w:t>
+      </w:r>
+      <w:r>
+        <w:fldChar w:fldCharType="end"/>
+      </w:r>
+      <w:r>
+        <w:rPr>
+          <w:lang w:val="en-US"/>
+        </w:rPr>
+        <w:t xml:space="preserve"> Use case diagram for systemet</w:t>
+      </w:r>
+    </w:p>
+    <w:p>
       <w:r>
         <w:t>I vores UCD over FFS har vi en primær aktør som er sælger, fordi det er ham der anvender vores system og ham der interagerer med hver enkelt use case, som kan ses ved at der er en streg fra sælger til hver enkelt use case. Alle de use cases som er i forbindelse med sælgeren er derfor konkrete use cases og de to sidste UC5 og UC6 er abstrakte use cases. Udover at være en abstrakt use case har UC5 også en sekundær aktør RKI if UC6 har Bank som sekundær aktør.</w:t>
       </w:r>
@@ -4903,6 +5107,9 @@
       <w:bookmarkEnd w:id="33"/>
     </w:p>
     <w:p>
+      <w:pPr>
+        <w:keepNext/>
+      </w:pPr>
       <w:r>
         <w:rPr>
           <w:noProof/>
@@ -4946,6 +5153,25 @@
     </w:p>
     <w:p>
       <w:pPr>
+        <w:pStyle w:val="Billedtekst"/>
+      </w:pPr>
+      <w:r>
+        <w:t xml:space="preserve">Figur </w:t>
+      </w:r>
+      <w:fldSimple w:instr=" SEQ Figur \* ARABIC ">
+        <w:r>
+          <w:rPr>
+            <w:noProof/>
+          </w:rPr>
+          <w:t>7</w:t>
+        </w:r>
+      </w:fldSimple>
+      <w:r>
+        <w:t xml:space="preserve"> Domænemodel for hele systemet</w:t>
+      </w:r>
+    </w:p>
+    <w:p>
+      <w:pPr>
         <w:contextualSpacing/>
       </w:pPr>
       <w:r>
@@ -4954,6 +5180,7 @@
     </w:p>
     <w:p>
       <w:pPr>
+        <w:keepNext/>
         <w:contextualSpacing/>
       </w:pPr>
       <w:r>
@@ -4977,15 +5204,34 @@
             <v:path o:extrusionok="f" gradientshapeok="t" o:connecttype="rect"/>
             <o:lock v:ext="edit" aspectratio="t"/>
           </v:shapetype>
-          <v:shape id="_x0000_i1025" type="#_x0000_t75" style="width:335.4pt;height:330pt" o:ole="">
+          <v:shape id="_x0000_i1025" type="#_x0000_t75" style="width:335.4pt;height:329.95pt" o:ole="">
             <v:imagedata r:id="rId19" o:title=""/>
           </v:shape>
-          <o:OLEObject Type="Embed" ProgID="Visio.Drawing.11" ShapeID="_x0000_i1025" DrawAspect="Content" ObjectID="_1494234790" r:id="rId20"/>
+          <o:OLEObject Type="Embed" ProgID="Visio.Drawing.11" ShapeID="_x0000_i1025" DrawAspect="Content" ObjectID="_1494300781" r:id="rId20"/>
         </w:object>
       </w:r>
     </w:p>
     <w:p>
       <w:pPr>
+        <w:pStyle w:val="Billedtekst"/>
+      </w:pPr>
+      <w:r>
+        <w:t xml:space="preserve">Figur </w:t>
+      </w:r>
+      <w:fldSimple w:instr=" SEQ Figur \* ARABIC ">
+        <w:r>
+          <w:rPr>
+            <w:noProof/>
+          </w:rPr>
+          <w:t>8</w:t>
+        </w:r>
+      </w:fldSimple>
+      <w:r>
+        <w:t xml:space="preserve"> Domænemodel for UC7</w:t>
+      </w:r>
+    </w:p>
+    <w:p>
+      <w:pPr>
         <w:contextualSpacing/>
       </w:pPr>
       <w:r>
@@ -5007,10 +5253,71 @@
     </w:p>
     <w:p>
       <w:pPr>
+        <w:contextualSpacing/>
+      </w:pPr>
+    </w:p>
+    <w:p>
+      <w:pPr>
+        <w:contextualSpacing/>
+      </w:pPr>
+    </w:p>
+    <w:p>
+      <w:pPr>
+        <w:contextualSpacing/>
+      </w:pPr>
+    </w:p>
+    <w:p>
+      <w:pPr>
+        <w:contextualSpacing/>
+      </w:pPr>
+    </w:p>
+    <w:p>
+      <w:pPr>
+        <w:contextualSpacing/>
+      </w:pPr>
+    </w:p>
+    <w:p>
+      <w:pPr>
+        <w:contextualSpacing/>
+      </w:pPr>
+    </w:p>
+    <w:p>
+      <w:pPr>
+        <w:contextualSpacing/>
+      </w:pPr>
+    </w:p>
+    <w:p>
+      <w:pPr>
+        <w:contextualSpacing/>
+      </w:pPr>
+    </w:p>
+    <w:p>
+      <w:pPr>
+        <w:contextualSpacing/>
+      </w:pPr>
+    </w:p>
+    <w:p>
+      <w:pPr>
+        <w:contextualSpacing/>
+      </w:pPr>
+    </w:p>
+    <w:p>
+      <w:pPr>
+        <w:contextualSpacing/>
+      </w:pPr>
+    </w:p>
+    <w:p>
+      <w:pPr>
+        <w:contextualSpacing/>
+      </w:pPr>
+    </w:p>
+    <w:p>
+      <w:pPr>
         <w:pStyle w:val="Overskrift1"/>
       </w:pPr>
       <w:bookmarkStart w:id="34" w:name="_Toc420491928"/>
       <w:r>
+        <w:lastRenderedPageBreak/>
         <w:t>Argumentation for 3. normalform</w:t>
       </w:r>
       <w:bookmarkEnd w:id="34"/>
@@ -5028,26 +5335,42 @@
         </w:rPr>
         <w:t xml:space="preserve">                    </w:t>
       </w:r>
-      <w:r>
-        <w:rPr>
-          <w:sz w:val="16"/>
-        </w:rPr>
-        <w:t>Figur xx: Tidligt udkast af datamodel</w:t>
-      </w:r>
-    </w:p>
-    <w:p>
+    </w:p>
+    <w:p>
+      <w:pPr>
+        <w:keepNext/>
+      </w:pPr>
       <w:r>
         <w:object w:dxaOrig="7050" w:dyaOrig="3225" w14:anchorId="14172842">
-          <v:shape id="_x0000_i1026" type="#_x0000_t75" style="width:352.8pt;height:161.4pt" o:ole="">
+          <v:shape id="_x0000_i1026" type="#_x0000_t75" style="width:352.85pt;height:161.4pt" o:ole="">
             <v:imagedata r:id="rId21" o:title=""/>
           </v:shape>
-          <o:OLEObject Type="Embed" ProgID="Visio.Drawing.15" ShapeID="_x0000_i1026" DrawAspect="Content" ObjectID="_1494234791" r:id="rId22"/>
+          <o:OLEObject Type="Embed" ProgID="Visio.Drawing.15" ShapeID="_x0000_i1026" DrawAspect="Content" ObjectID="_1494300782" r:id="rId22"/>
         </w:object>
       </w:r>
     </w:p>
     <w:p>
-      <w:r>
-        <w:lastRenderedPageBreak/>
+      <w:pPr>
+        <w:pStyle w:val="Billedtekst"/>
+      </w:pPr>
+      <w:r>
+        <w:t xml:space="preserve">Figur </w:t>
+      </w:r>
+      <w:fldSimple w:instr=" SEQ Figur \* ARABIC ">
+        <w:r>
+          <w:rPr>
+            <w:noProof/>
+          </w:rPr>
+          <w:t>9</w:t>
+        </w:r>
+      </w:fldSimple>
+      <w:r>
+        <w:t xml:space="preserve"> Datamodel tidlig udgave</w:t>
+      </w:r>
+    </w:p>
+    <w:p/>
+    <w:p>
+      <w:r>
         <w:t xml:space="preserve">Tidligt i forløbet så vores datamodel således ud. Dette var første udkast, og primært brugt til et overblik over hvilke værdier der skulle være i databasen. Vi udvidede hurtigt modellen til at inkludere information omkring sælger og bil, med dertilhørende værdier. Disse to blev koblet på lånetilbud med en foreign key/primary key relation. Dette tillod os at have tabeller med sælgere og biler oprettet, og blot linke dem på når et nyt lånetilbud blev lavet. Modellen levede stadig ikke op til de 3 normalformer. 1. normalform er bestået, da alle attributter kun har én værdi. </w:t>
       </w:r>
     </w:p>
@@ -5084,7 +5407,11 @@
       </w:r>
     </w:p>
     <w:p>
-      <w:r>
+      <w:pPr>
+        <w:keepNext/>
+      </w:pPr>
+      <w:r>
+        <w:lastRenderedPageBreak/>
         <w:t xml:space="preserve">Ligeledes findes der i sælgertabellen en attribut; beløbsgrænse. Denne </w:t>
       </w:r>
       <w:r>
@@ -5101,25 +5428,30 @@
       </w:r>
       <w:r>
         <w:object w:dxaOrig="12045" w:dyaOrig="7440" w14:anchorId="577031A9">
-          <v:shape id="_x0000_i1027" type="#_x0000_t75" style="width:494.4pt;height:306pt" o:ole="">
+          <v:shape id="_x0000_i1027" type="#_x0000_t75" style="width:494.45pt;height:306.15pt" o:ole="">
             <v:imagedata r:id="rId23" o:title=""/>
           </v:shape>
-          <o:OLEObject Type="Embed" ProgID="Visio.Drawing.15" ShapeID="_x0000_i1027" DrawAspect="Content" ObjectID="_1494234792" r:id="rId24"/>
+          <o:OLEObject Type="Embed" ProgID="Visio.Drawing.15" ShapeID="_x0000_i1027" DrawAspect="Content" ObjectID="_1494300783" r:id="rId24"/>
         </w:object>
       </w:r>
     </w:p>
     <w:p>
       <w:pPr>
-        <w:ind w:left="6520" w:firstLine="1304"/>
-        <w:rPr>
-          <w:sz w:val="16"/>
-        </w:rPr>
-      </w:pPr>
-      <w:r>
-        <w:rPr>
-          <w:sz w:val="16"/>
-        </w:rPr>
-        <w:t>Figur xx: Datamodel</w:t>
+        <w:pStyle w:val="Billedtekst"/>
+      </w:pPr>
+      <w:r>
+        <w:t xml:space="preserve">Figur </w:t>
+      </w:r>
+      <w:fldSimple w:instr=" SEQ Figur \* ARABIC ">
+        <w:r>
+          <w:rPr>
+            <w:noProof/>
+          </w:rPr>
+          <w:t>10</w:t>
+        </w:r>
+      </w:fldSimple>
+      <w:r>
+        <w:t xml:space="preserve"> Datamodel</w:t>
       </w:r>
     </w:p>
     <w:p/>
@@ -5138,6 +5470,9 @@
       <w:bookmarkEnd w:id="38"/>
     </w:p>
     <w:p>
+      <w:pPr>
+        <w:keepNext/>
+      </w:pPr>
       <w:r>
         <w:rPr>
           <w:noProof/>
@@ -5180,6 +5515,25 @@
       </w:r>
     </w:p>
     <w:p>
+      <w:pPr>
+        <w:pStyle w:val="Billedtekst"/>
+      </w:pPr>
+      <w:r>
+        <w:t xml:space="preserve">Figur </w:t>
+      </w:r>
+      <w:fldSimple w:instr=" SEQ Figur \* ARABIC ">
+        <w:r>
+          <w:rPr>
+            <w:noProof/>
+          </w:rPr>
+          <w:t>11</w:t>
+        </w:r>
+      </w:fldSimple>
+      <w:r>
+        <w:t xml:space="preserve"> Systemsekvensdiagram for UC7</w:t>
+      </w:r>
+    </w:p>
+    <w:p>
       <w:r>
         <w:t xml:space="preserve">Systemsekvensdiagrammet for UC7 – Udarbejdtilbud, går i sin store helhed ud på at systemet skal have: en kunde, bil, sælger et beløb samt en betalingsperiode, for og kunne fortsætte processen. Vi har vi dette tidelige stadie klar over, at en rentesats og en kreditværdighed, skulle findes før et tilbud kunne beregnes. Metode kaldet UdarbejdTilbud sender de nødvendige parameter med, og herefter starter systemet med og finde rentesatsen den given dag, og finde kreditværdigheden på kunden, som blev sendt med som parameter. Systemet tjekker om kunden har kreditværdigheden: D. Hvilket resultere i en fejl besked, da systemet ved allerede her at kunden ikke vil få lånet godkendt. Hvis kunden har kreditværdigheden A, B eller C, fortsætter systemet med beregningerne, og sender så tilsidst et lånetilbud tilbage til sælgeren. </w:t>
       </w:r>
@@ -5200,13 +5554,35 @@
       </w:r>
     </w:p>
     <w:p>
+      <w:pPr>
+        <w:keepNext/>
+      </w:pPr>
       <w:r>
         <w:object w:dxaOrig="6860" w:dyaOrig="5720" w14:anchorId="2D0E2C8C">
-          <v:shape id="_x0000_i1028" type="#_x0000_t75" style="width:342.6pt;height:285.6pt" o:ole="">
+          <v:shape id="_x0000_i1028" type="#_x0000_t75" style="width:342.65pt;height:285.7pt" o:ole="">
             <v:imagedata r:id="rId26" o:title=""/>
           </v:shape>
-          <o:OLEObject Type="Embed" ProgID="Visio.Drawing.11" ShapeID="_x0000_i1028" DrawAspect="Content" ObjectID="_1494234793" r:id="rId27"/>
+          <o:OLEObject Type="Embed" ProgID="Visio.Drawing.11" ShapeID="_x0000_i1028" DrawAspect="Content" ObjectID="_1494300784" r:id="rId27"/>
         </w:object>
+      </w:r>
+    </w:p>
+    <w:p>
+      <w:pPr>
+        <w:pStyle w:val="Billedtekst"/>
+      </w:pPr>
+      <w:r>
+        <w:t xml:space="preserve">Figur </w:t>
+      </w:r>
+      <w:fldSimple w:instr=" SEQ Figur \* ARABIC ">
+        <w:r>
+          <w:rPr>
+            <w:noProof/>
+          </w:rPr>
+          <w:t>12</w:t>
+        </w:r>
+      </w:fldSimple>
+      <w:r>
+        <w:t xml:space="preserve"> Aktivitetsdiagram UC</w:t>
       </w:r>
     </w:p>
     <w:p>
@@ -5347,6 +5723,123 @@
           <w:noProof/>
         </w:rPr>
         <w:lastRenderedPageBreak/>
+        <mc:AlternateContent>
+          <mc:Choice Requires="wps">
+            <w:drawing>
+              <wp:anchor distT="0" distB="0" distL="114300" distR="114300" simplePos="0" relativeHeight="251664384" behindDoc="0" locked="0" layoutInCell="1" allowOverlap="1" wp14:anchorId="327581F1" wp14:editId="6716244C">
+                <wp:simplePos x="0" y="0"/>
+                <wp:positionH relativeFrom="column">
+                  <wp:posOffset>0</wp:posOffset>
+                </wp:positionH>
+                <wp:positionV relativeFrom="paragraph">
+                  <wp:posOffset>3541395</wp:posOffset>
+                </wp:positionV>
+                <wp:extent cx="3476625" cy="635"/>
+                <wp:effectExtent l="0" t="0" r="0" b="0"/>
+                <wp:wrapSquare wrapText="bothSides"/>
+                <wp:docPr id="30" name="Tekstfelt 30"/>
+                <wp:cNvGraphicFramePr/>
+                <a:graphic xmlns:a="http://schemas.openxmlformats.org/drawingml/2006/main">
+                  <a:graphicData uri="http://schemas.microsoft.com/office/word/2010/wordprocessingShape">
+                    <wps:wsp>
+                      <wps:cNvSpPr txBox="1"/>
+                      <wps:spPr>
+                        <a:xfrm>
+                          <a:off x="0" y="0"/>
+                          <a:ext cx="3476625" cy="635"/>
+                        </a:xfrm>
+                        <a:prstGeom prst="rect">
+                          <a:avLst/>
+                        </a:prstGeom>
+                        <a:solidFill>
+                          <a:prstClr val="white"/>
+                        </a:solidFill>
+                        <a:ln>
+                          <a:noFill/>
+                        </a:ln>
+                        <a:effectLst/>
+                      </wps:spPr>
+                      <wps:txbx>
+                        <w:txbxContent>
+                          <w:p>
+                            <w:pPr>
+                              <w:pStyle w:val="Billedtekst"/>
+                              <w:rPr>
+                                <w:noProof/>
+                              </w:rPr>
+                            </w:pPr>
+                            <w:r>
+                              <w:t xml:space="preserve">Figur </w:t>
+                            </w:r>
+                            <w:fldSimple w:instr=" SEQ Figur \* ARABIC ">
+                              <w:r>
+                                <w:rPr>
+                                  <w:noProof/>
+                                </w:rPr>
+                                <w:t>13</w:t>
+                              </w:r>
+                            </w:fldSimple>
+                            <w:r>
+                              <w:t xml:space="preserve"> Eksempel fra koden</w:t>
+                            </w:r>
+                          </w:p>
+                        </w:txbxContent>
+                      </wps:txbx>
+                      <wps:bodyPr rot="0" spcFirstLastPara="0" vertOverflow="overflow" horzOverflow="overflow" vert="horz" wrap="square" lIns="0" tIns="0" rIns="0" bIns="0" numCol="1" spcCol="0" rtlCol="0" fromWordArt="0" anchor="t" anchorCtr="0" forceAA="0" compatLnSpc="1">
+                        <a:prstTxWarp prst="textNoShape">
+                          <a:avLst/>
+                        </a:prstTxWarp>
+                        <a:spAutoFit/>
+                      </wps:bodyPr>
+                    </wps:wsp>
+                  </a:graphicData>
+                </a:graphic>
+              </wp:anchor>
+            </w:drawing>
+          </mc:Choice>
+          <mc:Fallback>
+            <w:pict>
+              <v:shapetype w14:anchorId="327581F1" id="_x0000_t202" coordsize="21600,21600" o:spt="202" path="m,l,21600r21600,l21600,xe">
+                <v:stroke joinstyle="miter"/>
+                <v:path gradientshapeok="t" o:connecttype="rect"/>
+              </v:shapetype>
+              <v:shape id="Tekstfelt 30" o:spid="_x0000_s1026" type="#_x0000_t202" style="position:absolute;margin-left:0;margin-top:278.85pt;width:273.75pt;height:.05pt;z-index:251664384;visibility:visible;mso-wrap-style:square;mso-wrap-distance-left:9pt;mso-wrap-distance-top:0;mso-wrap-distance-right:9pt;mso-wrap-distance-bottom:0;mso-position-horizontal:absolute;mso-position-horizontal-relative:text;mso-position-vertical:absolute;mso-position-vertical-relative:text;v-text-anchor:top" o:gfxdata="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" stroked="f">
+                <v:textbox style="mso-fit-shape-to-text:t" inset="0,0,0,0">
+                  <w:txbxContent>
+                    <w:p>
+                      <w:pPr>
+                        <w:pStyle w:val="Billedtekst"/>
+                        <w:rPr>
+                          <w:noProof/>
+                        </w:rPr>
+                      </w:pPr>
+                      <w:r>
+                        <w:t xml:space="preserve">Figur </w:t>
+                      </w:r>
+                      <w:fldSimple w:instr=" SEQ Figur \* ARABIC ">
+                        <w:r>
+                          <w:rPr>
+                            <w:noProof/>
+                          </w:rPr>
+                          <w:t>13</w:t>
+                        </w:r>
+                      </w:fldSimple>
+                      <w:r>
+                        <w:t xml:space="preserve"> Eksempel fra koden</w:t>
+                      </w:r>
+                    </w:p>
+                  </w:txbxContent>
+                </v:textbox>
+                <w10:wrap type="square"/>
+              </v:shape>
+            </w:pict>
+          </mc:Fallback>
+        </mc:AlternateContent>
+      </w:r>
+      <w:r>
+        <w:rPr>
+          <w:noProof/>
+        </w:rPr>
         <w:drawing>
           <wp:anchor distT="0" distB="0" distL="114300" distR="114300" simplePos="0" relativeHeight="251659264" behindDoc="0" locked="0" layoutInCell="1" allowOverlap="1" wp14:anchorId="2DBB921C" wp14:editId="0FE0F725">
             <wp:simplePos x="0" y="0"/>
@@ -5406,26 +5899,140 @@
       <w:pPr>
         <w:contextualSpacing/>
       </w:pPr>
-    </w:p>
-    <w:p>
-      <w:pPr>
-        <w:contextualSpacing/>
-      </w:pPr>
       <w:r>
         <w:rPr>
           <w:noProof/>
         </w:rPr>
+        <mc:AlternateContent>
+          <mc:Choice Requires="wps">
+            <w:drawing>
+              <wp:anchor distT="0" distB="0" distL="114300" distR="114300" simplePos="0" relativeHeight="251666432" behindDoc="0" locked="0" layoutInCell="1" allowOverlap="1" wp14:anchorId="691E53AD" wp14:editId="55AB4B0F">
+                <wp:simplePos x="0" y="0"/>
+                <wp:positionH relativeFrom="column">
+                  <wp:posOffset>0</wp:posOffset>
+                </wp:positionH>
+                <wp:positionV relativeFrom="paragraph">
+                  <wp:posOffset>2494280</wp:posOffset>
+                </wp:positionV>
+                <wp:extent cx="2894330" cy="635"/>
+                <wp:effectExtent l="0" t="0" r="0" b="0"/>
+                <wp:wrapSquare wrapText="bothSides"/>
+                <wp:docPr id="31" name="Tekstfelt 31"/>
+                <wp:cNvGraphicFramePr/>
+                <a:graphic xmlns:a="http://schemas.openxmlformats.org/drawingml/2006/main">
+                  <a:graphicData uri="http://schemas.microsoft.com/office/word/2010/wordprocessingShape">
+                    <wps:wsp>
+                      <wps:cNvSpPr txBox="1"/>
+                      <wps:spPr>
+                        <a:xfrm>
+                          <a:off x="0" y="0"/>
+                          <a:ext cx="2894330" cy="635"/>
+                        </a:xfrm>
+                        <a:prstGeom prst="rect">
+                          <a:avLst/>
+                        </a:prstGeom>
+                        <a:solidFill>
+                          <a:prstClr val="white"/>
+                        </a:solidFill>
+                        <a:ln>
+                          <a:noFill/>
+                        </a:ln>
+                        <a:effectLst/>
+                      </wps:spPr>
+                      <wps:txbx>
+                        <w:txbxContent>
+                          <w:p>
+                            <w:pPr>
+                              <w:pStyle w:val="Billedtekst"/>
+                              <w:rPr>
+                                <w:noProof/>
+                              </w:rPr>
+                            </w:pPr>
+                            <w:r>
+                              <w:t xml:space="preserve">Figur </w:t>
+                            </w:r>
+                            <w:fldSimple w:instr=" SEQ Figur \* ARABIC ">
+                              <w:r>
+                                <w:rPr>
+                                  <w:noProof/>
+                                </w:rPr>
+                                <w:t>14</w:t>
+                              </w:r>
+                            </w:fldSimple>
+                            <w:r>
+                              <w:t xml:space="preserve"> </w:t>
+                            </w:r>
+                            <w:r>
+                              <w:t xml:space="preserve"> Eksempel fra koden</w:t>
+                            </w:r>
+                          </w:p>
+                        </w:txbxContent>
+                      </wps:txbx>
+                      <wps:bodyPr rot="0" spcFirstLastPara="0" vertOverflow="overflow" horzOverflow="overflow" vert="horz" wrap="square" lIns="0" tIns="0" rIns="0" bIns="0" numCol="1" spcCol="0" rtlCol="0" fromWordArt="0" anchor="t" anchorCtr="0" forceAA="0" compatLnSpc="1">
+                        <a:prstTxWarp prst="textNoShape">
+                          <a:avLst/>
+                        </a:prstTxWarp>
+                        <a:spAutoFit/>
+                      </wps:bodyPr>
+                    </wps:wsp>
+                  </a:graphicData>
+                </a:graphic>
+              </wp:anchor>
+            </w:drawing>
+          </mc:Choice>
+          <mc:Fallback>
+            <w:pict>
+              <v:shape w14:anchorId="691E53AD" id="Tekstfelt 31" o:spid="_x0000_s1027" type="#_x0000_t202" style="position:absolute;margin-left:0;margin-top:196.4pt;width:227.9pt;height:.05pt;z-index:251666432;visibility:visible;mso-wrap-style:square;mso-wrap-distance-left:9pt;mso-wrap-distance-top:0;mso-wrap-distance-right:9pt;mso-wrap-distance-bottom:0;mso-position-horizontal:absolute;mso-position-horizontal-relative:text;mso-position-vertical:absolute;mso-position-vertical-relative:text;v-text-anchor:top" o:gfxdata="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" stroked="f">
+                <v:textbox style="mso-fit-shape-to-text:t" inset="0,0,0,0">
+                  <w:txbxContent>
+                    <w:p>
+                      <w:pPr>
+                        <w:pStyle w:val="Billedtekst"/>
+                        <w:rPr>
+                          <w:noProof/>
+                        </w:rPr>
+                      </w:pPr>
+                      <w:r>
+                        <w:t xml:space="preserve">Figur </w:t>
+                      </w:r>
+                      <w:fldSimple w:instr=" SEQ Figur \* ARABIC ">
+                        <w:r>
+                          <w:rPr>
+                            <w:noProof/>
+                          </w:rPr>
+                          <w:t>14</w:t>
+                        </w:r>
+                      </w:fldSimple>
+                      <w:r>
+                        <w:t xml:space="preserve"> </w:t>
+                      </w:r>
+                      <w:r>
+                        <w:t xml:space="preserve"> Eksempel fra koden</w:t>
+                      </w:r>
+                    </w:p>
+                  </w:txbxContent>
+                </v:textbox>
+                <w10:wrap type="square"/>
+              </v:shape>
+            </w:pict>
+          </mc:Fallback>
+        </mc:AlternateContent>
+      </w:r>
+      <w:r>
+        <w:rPr>
+          <w:noProof/>
+        </w:rPr>
         <w:drawing>
-          <wp:anchor distT="0" distB="0" distL="114300" distR="114300" simplePos="0" relativeHeight="251660288" behindDoc="0" locked="0" layoutInCell="1" allowOverlap="1" wp14:anchorId="4475F80B" wp14:editId="7CB9A146">
+          <wp:anchor distT="0" distB="0" distL="114300" distR="114300" simplePos="0" relativeHeight="251660288" behindDoc="0" locked="0" layoutInCell="1" allowOverlap="1" wp14:anchorId="4475F80B" wp14:editId="4F1C62BD">
             <wp:simplePos x="0" y="0"/>
-            <wp:positionH relativeFrom="column">
-              <wp:posOffset>0</wp:posOffset>
+            <wp:positionH relativeFrom="margin">
+              <wp:align>left</wp:align>
             </wp:positionH>
             <wp:positionV relativeFrom="paragraph">
-              <wp:posOffset>2540</wp:posOffset>
+              <wp:posOffset>198755</wp:posOffset>
             </wp:positionV>
-            <wp:extent cx="2020570" cy="1562100"/>
-            <wp:effectExtent l="0" t="0" r="0" b="0"/>
+            <wp:extent cx="2894330" cy="2238375"/>
+            <wp:effectExtent l="0" t="0" r="1270" b="0"/>
             <wp:wrapSquare wrapText="bothSides"/>
             <wp:docPr id="10" name="Picture 10"/>
             <wp:cNvGraphicFramePr>
@@ -5453,7 +6060,7 @@
                   <pic:spPr>
                     <a:xfrm>
                       <a:off x="0" y="0"/>
-                      <a:ext cx="2020570" cy="1562100"/>
+                      <a:ext cx="2898305" cy="2241068"/>
                     </a:xfrm>
                     <a:prstGeom prst="rect">
                       <a:avLst/>
@@ -5462,6 +6069,12 @@
                 </pic:pic>
               </a:graphicData>
             </a:graphic>
+            <wp14:sizeRelH relativeFrom="margin">
+              <wp14:pctWidth>0</wp14:pctWidth>
+            </wp14:sizeRelH>
+            <wp14:sizeRelV relativeFrom="margin">
+              <wp14:pctHeight>0</wp14:pctHeight>
+            </wp14:sizeRelV>
           </wp:anchor>
         </w:drawing>
       </w:r>
@@ -5490,6 +6103,11 @@
       <w:pPr>
         <w:contextualSpacing/>
       </w:pPr>
+    </w:p>
+    <w:p>
+      <w:pPr>
+        <w:contextualSpacing/>
+      </w:pPr>
       <w:r>
         <w:br w:type="textWrapping" w:clear="all"/>
         <w:t>Ovenfor ser vi metoden setRenteSats(). Ideen er den samme som for setKrediværdighed(). Dette gør vores 2 tråde meget mere effektive, eftersom at systemet kan fokuser på andre opgaver, indtil at onRequestComplete() bliver kaldt.</w:t>
@@ -5539,14 +6157,125 @@
         <w:t xml:space="preserve"> for UC7</w:t>
       </w:r>
       <w:r>
-        <w:t xml:space="preserve"> viser forløbet fra kaldet i LånetilbudPanel, indtil de to usecases (UC5 og UC6). Metoden den viser ligger i LånetilbudController, linje 62-96. Diagrammet er i sig selv rimelig </w:t>
-      </w:r>
-      <w:r>
-        <w:lastRenderedPageBreak/>
-        <w:t>selvforklarende, men der er alligevel flere elementer af interesse. Nedenstående eksempel viser konsistensen mellem diagram og kode, hvor metodekaldet resulterer i variabelerklæringen.</w:t>
-      </w:r>
-    </w:p>
-    <w:p>
+        <w:t xml:space="preserve"> viser forløbet fra kaldet i LånetilbudPanel, indtil de to usecases (UC5 og UC6). Metoden den viser ligger i LånetilbudController, linje 62-96. Diagrammet er i sig selv rimelig selvforklarende, men der er alligevel flere elementer af interesse. Nedenstående eksempel viser konsistensen mellem diagram og kode, hvor metodekaldet resulterer i variabelerklæringen.</w:t>
+      </w:r>
+    </w:p>
+    <w:p>
+      <w:pPr>
+        <w:keepNext/>
+      </w:pPr>
+      <w:r>
+        <w:rPr>
+          <w:noProof/>
+        </w:rPr>
+        <mc:AlternateContent>
+          <mc:Choice Requires="wps">
+            <w:drawing>
+              <wp:anchor distT="0" distB="0" distL="114300" distR="114300" simplePos="0" relativeHeight="251668480" behindDoc="0" locked="0" layoutInCell="1" allowOverlap="1" wp14:anchorId="0D1F3D1D" wp14:editId="66AC47EB">
+                <wp:simplePos x="0" y="0"/>
+                <wp:positionH relativeFrom="column">
+                  <wp:posOffset>2432685</wp:posOffset>
+                </wp:positionH>
+                <wp:positionV relativeFrom="paragraph">
+                  <wp:posOffset>719455</wp:posOffset>
+                </wp:positionV>
+                <wp:extent cx="3533775" cy="635"/>
+                <wp:effectExtent l="0" t="0" r="0" b="0"/>
+                <wp:wrapNone/>
+                <wp:docPr id="32" name="Tekstfelt 32"/>
+                <wp:cNvGraphicFramePr/>
+                <a:graphic xmlns:a="http://schemas.openxmlformats.org/drawingml/2006/main">
+                  <a:graphicData uri="http://schemas.microsoft.com/office/word/2010/wordprocessingShape">
+                    <wps:wsp>
+                      <wps:cNvSpPr txBox="1"/>
+                      <wps:spPr>
+                        <a:xfrm>
+                          <a:off x="0" y="0"/>
+                          <a:ext cx="3533775" cy="635"/>
+                        </a:xfrm>
+                        <a:prstGeom prst="rect">
+                          <a:avLst/>
+                        </a:prstGeom>
+                        <a:solidFill>
+                          <a:prstClr val="white"/>
+                        </a:solidFill>
+                        <a:ln>
+                          <a:noFill/>
+                        </a:ln>
+                        <a:effectLst/>
+                      </wps:spPr>
+                      <wps:txbx>
+                        <w:txbxContent>
+                          <w:p>
+                            <w:pPr>
+                              <w:pStyle w:val="Billedtekst"/>
+                              <w:rPr>
+                                <w:noProof/>
+                              </w:rPr>
+                            </w:pPr>
+                            <w:r>
+                              <w:t xml:space="preserve">Figur </w:t>
+                            </w:r>
+                            <w:fldSimple w:instr=" SEQ Figur \* ARABIC ">
+                              <w:r>
+                                <w:rPr>
+                                  <w:noProof/>
+                                </w:rPr>
+                                <w:t>15</w:t>
+                              </w:r>
+                            </w:fldSimple>
+                            <w:r>
+                              <w:t xml:space="preserve"> Eksempel fra koden</w:t>
+                            </w:r>
+                          </w:p>
+                        </w:txbxContent>
+                      </wps:txbx>
+                      <wps:bodyPr rot="0" spcFirstLastPara="0" vertOverflow="overflow" horzOverflow="overflow" vert="horz" wrap="square" lIns="0" tIns="0" rIns="0" bIns="0" numCol="1" spcCol="0" rtlCol="0" fromWordArt="0" anchor="t" anchorCtr="0" forceAA="0" compatLnSpc="1">
+                        <a:prstTxWarp prst="textNoShape">
+                          <a:avLst/>
+                        </a:prstTxWarp>
+                        <a:spAutoFit/>
+                      </wps:bodyPr>
+                    </wps:wsp>
+                  </a:graphicData>
+                </a:graphic>
+              </wp:anchor>
+            </w:drawing>
+          </mc:Choice>
+          <mc:Fallback>
+            <w:pict>
+              <v:shape w14:anchorId="0D1F3D1D" id="Tekstfelt 32" o:spid="_x0000_s1028" type="#_x0000_t202" style="position:absolute;margin-left:191.55pt;margin-top:56.65pt;width:278.25pt;height:.05pt;z-index:251668480;visibility:visible;mso-wrap-style:square;mso-wrap-distance-left:9pt;mso-wrap-distance-top:0;mso-wrap-distance-right:9pt;mso-wrap-distance-bottom:0;mso-position-horizontal:absolute;mso-position-horizontal-relative:text;mso-position-vertical:absolute;mso-position-vertical-relative:text;v-text-anchor:top" o:gfxdata="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" stroked="f">
+                <v:textbox style="mso-fit-shape-to-text:t" inset="0,0,0,0">
+                  <w:txbxContent>
+                    <w:p>
+                      <w:pPr>
+                        <w:pStyle w:val="Billedtekst"/>
+                        <w:rPr>
+                          <w:noProof/>
+                        </w:rPr>
+                      </w:pPr>
+                      <w:r>
+                        <w:t xml:space="preserve">Figur </w:t>
+                      </w:r>
+                      <w:fldSimple w:instr=" SEQ Figur \* ARABIC ">
+                        <w:r>
+                          <w:rPr>
+                            <w:noProof/>
+                          </w:rPr>
+                          <w:t>15</w:t>
+                        </w:r>
+                      </w:fldSimple>
+                      <w:r>
+                        <w:t xml:space="preserve"> Eksempel fra koden</w:t>
+                      </w:r>
+                    </w:p>
+                  </w:txbxContent>
+                </v:textbox>
+              </v:shape>
+            </w:pict>
+          </mc:Fallback>
+        </mc:AlternateContent>
+      </w:r>
       <w:r>
         <w:rPr>
           <w:noProof/>
@@ -5666,11 +6395,33 @@
       </w:r>
     </w:p>
     <w:p>
+      <w:pPr>
+        <w:pStyle w:val="Billedtekst"/>
+      </w:pPr>
+      <w:r>
+        <w:t xml:space="preserve">Figur </w:t>
+      </w:r>
+      <w:fldSimple w:instr=" SEQ Figur \* ARABIC ">
+        <w:r>
+          <w:rPr>
+            <w:noProof/>
+          </w:rPr>
+          <w:t>16</w:t>
+        </w:r>
+      </w:fldSimple>
+      <w:r>
+        <w:t xml:space="preserve"> Sekvensdiagram UC udklip</w:t>
+      </w:r>
+    </w:p>
+    <w:p>
       <w:r>
         <w:t>Videre i diagrammet ligger der en reference til setKreditværdighed, som er videre beskrevet i sekvensdiagrammet for UC6. Noteringen ser således ud:</w:t>
       </w:r>
     </w:p>
     <w:p>
+      <w:pPr>
+        <w:keepNext/>
+      </w:pPr>
       <w:r>
         <w:rPr>
           <w:noProof/>
@@ -5726,11 +6477,33 @@
       </w:r>
     </w:p>
     <w:p>
+      <w:pPr>
+        <w:pStyle w:val="Billedtekst"/>
+      </w:pPr>
+      <w:r>
+        <w:t xml:space="preserve">Figur </w:t>
+      </w:r>
+      <w:fldSimple w:instr=" SEQ Figur \* ARABIC ">
+        <w:r>
+          <w:rPr>
+            <w:noProof/>
+          </w:rPr>
+          <w:t>17</w:t>
+        </w:r>
+      </w:fldSimple>
+      <w:r>
+        <w:t xml:space="preserve"> Sekvensdiagram UC7 udklip</w:t>
+      </w:r>
+    </w:p>
+    <w:p>
       <w:r>
         <w:t>I koden kommer det til udtryk med kaldet setKreditværdighed på kv, der er en instans af KreditværdighedImpl.</w:t>
       </w:r>
     </w:p>
     <w:p>
+      <w:pPr>
+        <w:keepNext/>
+      </w:pPr>
       <w:r>
         <w:rPr>
           <w:noProof/>
@@ -5790,21 +6563,45 @@
           </wp:inline>
         </w:drawing>
       </w:r>
+    </w:p>
+    <w:p>
+      <w:pPr>
+        <w:pStyle w:val="Billedtekst"/>
+      </w:pPr>
+      <w:r>
+        <w:t xml:space="preserve">Figur </w:t>
+      </w:r>
+      <w:fldSimple w:instr=" SEQ Figur \* ARABIC ">
+        <w:r>
+          <w:rPr>
+            <w:noProof/>
+          </w:rPr>
+          <w:t>18</w:t>
+        </w:r>
+      </w:fldSimple>
+      <w:r>
+        <w:t xml:space="preserve"> Eksempel fra koden</w:t>
+      </w:r>
+    </w:p>
+    <w:p>
       <w:r>
         <w:t xml:space="preserve"> </w:t>
       </w:r>
     </w:p>
     <w:p>
       <w:r>
+        <w:lastRenderedPageBreak/>
         <w:t>De to reference sætninger oplyser om de ændringer der er sket, når deres tråde er kørt færdig, og data behandles videre derfra. Sekvensdiagrammet for UC7 slutter derfor med de to referencekald, hvilket forklarer der ingen returkald eller anden form for afrunding ligger bagefter.</w:t>
       </w:r>
     </w:p>
     <w:p>
+      <w:pPr>
+        <w:keepNext/>
+      </w:pPr>
       <w:r>
         <w:rPr>
           <w:noProof/>
         </w:rPr>
-        <w:lastRenderedPageBreak/>
         <w:drawing>
           <wp:inline distT="0" distB="0" distL="0" distR="0" wp14:anchorId="123229FF" wp14:editId="2981D0FD">
             <wp:extent cx="5972175" cy="3781425"/>
@@ -5844,10 +6641,34 @@
     </w:p>
     <w:p>
       <w:pPr>
-        <w:contextualSpacing/>
-      </w:pPr>
-      <w:r>
-        <w:t>Sekvensdiagrammet for udregnÅOP viser primært hvordan vi kommer frem til ÅOP. Der bliver sat en masse instanser i starten til en masser forskellige værdier. Men det interresante sker i loopet. I loopet finder vi summen, som vi bruger til og udregne OP(Omkostnings procent). Dette gør vi ved kører en for løkke i gennem, for og finde frem til summen. For løkken kører en gang for hver måned tilbageBetalingsPeriode er blevet sat til. Vi ender så ud med og få OP, som vi skal bruge i formlen til ÅOP. LånetilbudController retu</w:t>
+        <w:pStyle w:val="Billedtekst"/>
+      </w:pPr>
+      <w:r>
+        <w:t xml:space="preserve">Figur </w:t>
+      </w:r>
+      <w:fldSimple w:instr=" SEQ Figur \* ARABIC ">
+        <w:r>
+          <w:rPr>
+            <w:noProof/>
+          </w:rPr>
+          <w:t>19</w:t>
+        </w:r>
+      </w:fldSimple>
+      <w:r>
+        <w:t xml:space="preserve"> Sekvensdiagram UC7 udklip</w:t>
+      </w:r>
+    </w:p>
+    <w:p>
+      <w:pPr>
+        <w:keepNext/>
+        <w:contextualSpacing/>
+      </w:pPr>
+      <w:r>
+        <w:t xml:space="preserve">Sekvensdiagrammet for udregnÅOP viser primært hvordan vi kommer frem til ÅOP. Der bliver sat en masse instanser i starten til en masser forskellige værdier. Men det interresante sker i loopet. I loopet finder vi summen, som vi bruger til og udregne OP(Omkostnings procent). Dette gør vi ved kører en for løkke i gennem, for og finde frem til summen. For løkken kører en gang for hver måned tilbageBetalingsPeriode er blevet sat til. Vi ender så ud med og få OP, som vi skal bruge i formlen til ÅOP. LånetilbudController </w:t>
+      </w:r>
+      <w:r>
+        <w:lastRenderedPageBreak/>
+        <w:t>retu</w:t>
       </w:r>
       <w:r>
         <w:t>r</w:t>
@@ -5904,20 +6725,39 @@
     </w:p>
     <w:p>
       <w:pPr>
-        <w:contextualSpacing/>
-      </w:pPr>
-    </w:p>
-    <w:p>
-      <w:pPr>
-        <w:contextualSpacing/>
-      </w:pPr>
-      <w:r>
-        <w:lastRenderedPageBreak/>
+        <w:pStyle w:val="Billedtekst"/>
+      </w:pPr>
+      <w:r>
+        <w:t xml:space="preserve">Figur </w:t>
+      </w:r>
+      <w:fldSimple w:instr=" SEQ Figur \* ARABIC ">
+        <w:r>
+          <w:rPr>
+            <w:noProof/>
+          </w:rPr>
+          <w:t>20</w:t>
+        </w:r>
+      </w:fldSimple>
+      <w:r>
+        <w:t xml:space="preserve"> Eksempel fra koden</w:t>
+      </w:r>
+    </w:p>
+    <w:p>
+      <w:pPr>
+        <w:contextualSpacing/>
+      </w:pPr>
+    </w:p>
+    <w:p>
+      <w:pPr>
+        <w:contextualSpacing/>
+      </w:pPr>
+      <w:r>
         <w:t xml:space="preserve">I dette eksempel kan vi se(markeret med rødt) at udregnÅOP bliver kald når et lånetilbud skal oprettes. Det er også vigtig og bemærke at, rentesatsen der bliver parameter i udregnÅOP, er den daglige rentesats fra banken. Denne rentesats bliver nemlig altid beregnet, før man kalder opretlånetilbud. Dette kan ses i sekvensdiagrammet for beregnLånetilbud. </w:t>
       </w:r>
     </w:p>
     <w:p>
       <w:pPr>
+        <w:keepNext/>
         <w:contextualSpacing/>
       </w:pPr>
       <w:r>
@@ -5960,6 +6800,30 @@
           </wp:inline>
         </w:drawing>
       </w:r>
+    </w:p>
+    <w:p>
+      <w:pPr>
+        <w:pStyle w:val="Billedtekst"/>
+      </w:pPr>
+      <w:r>
+        <w:t xml:space="preserve">Figur </w:t>
+      </w:r>
+      <w:fldSimple w:instr=" SEQ Figur \* ARABIC ">
+        <w:r>
+          <w:rPr>
+            <w:noProof/>
+          </w:rPr>
+          <w:t>21</w:t>
+        </w:r>
+      </w:fldSimple>
+      <w:r>
+        <w:t xml:space="preserve"> Sekvensdiagram UC7 udklip</w:t>
+      </w:r>
+    </w:p>
+    <w:p>
+      <w:pPr>
+        <w:contextualSpacing/>
+      </w:pPr>
       <w:r>
         <w:t xml:space="preserve"> </w:t>
       </w:r>
@@ -5969,11 +6833,13 @@
         <w:contextualSpacing/>
       </w:pPr>
       <w:r>
+        <w:lastRenderedPageBreak/>
         <w:t>Sekvensdiagrammet for opretLånetilbuddet, ser vi den tydelige ref, vi nævte før. Går vi længere ned af livslinjen ser vi også at vi tager højde for at hvis udbetalingen er mindre en 50% af den absolute pris, så skal der ligges +1 procentpoint til rentesatsen. Dette gælder også hvis at tilbageBetalingsperioden er mere en 35 måneder. Efter vi så har den rigtige rentesats, bliver udregnÅOP kaldt.</w:t>
       </w:r>
     </w:p>
     <w:p>
       <w:pPr>
+        <w:keepNext/>
         <w:contextualSpacing/>
       </w:pPr>
       <w:r>
@@ -6019,6 +6885,25 @@
     </w:p>
     <w:p>
       <w:pPr>
+        <w:pStyle w:val="Billedtekst"/>
+      </w:pPr>
+      <w:r>
+        <w:t xml:space="preserve">Figur </w:t>
+      </w:r>
+      <w:fldSimple w:instr=" SEQ Figur \* ARABIC ">
+        <w:r>
+          <w:rPr>
+            <w:noProof/>
+          </w:rPr>
+          <w:t>22</w:t>
+        </w:r>
+      </w:fldSimple>
+      <w:r>
+        <w:t xml:space="preserve"> Sekvensdiagram UC7 udklip</w:t>
+      </w:r>
+    </w:p>
+    <w:p>
+      <w:pPr>
         <w:contextualSpacing/>
       </w:pPr>
       <w:r>
@@ -6065,6 +6950,7 @@
     </w:p>
     <w:p>
       <w:pPr>
+        <w:keepNext/>
         <w:contextualSpacing/>
       </w:pPr>
       <w:r>
@@ -6110,6 +6996,25 @@
     </w:p>
     <w:p>
       <w:pPr>
+        <w:pStyle w:val="Billedtekst"/>
+      </w:pPr>
+      <w:r>
+        <w:t xml:space="preserve">Figur </w:t>
+      </w:r>
+      <w:fldSimple w:instr=" SEQ Figur \* ARABIC ">
+        <w:r>
+          <w:rPr>
+            <w:noProof/>
+          </w:rPr>
+          <w:t>23</w:t>
+        </w:r>
+      </w:fldSimple>
+      <w:r>
+        <w:t xml:space="preserve"> Klassediagram UC7</w:t>
+      </w:r>
+    </w:p>
+    <w:p>
+      <w:pPr>
         <w:contextualSpacing/>
       </w:pPr>
       <w:r>
@@ -6158,6 +7063,7 @@
     </w:p>
     <w:p>
       <w:pPr>
+        <w:keepNext/>
         <w:contextualSpacing/>
       </w:pPr>
       <w:r>
@@ -6166,8 +7072,6 @@
       <w:r>
         <w:t xml:space="preserve"> </w:t>
       </w:r>
-      <w:bookmarkStart w:id="44" w:name="_GoBack"/>
-      <w:bookmarkEnd w:id="44"/>
       <w:r>
         <w:t xml:space="preserve">fra hvem det er der har kaldt den. </w:t>
       </w:r>
@@ -6214,14 +7118,33 @@
     </w:p>
     <w:p>
       <w:pPr>
-        <w:contextualSpacing/>
-      </w:pPr>
-      <w:r>
-        <w:t xml:space="preserve">Dette stykke af koden fokusere vi på LånetilbudControlleren, og hvad der sker hvis den kalder notifyObservers(). I den første if sætning, tjekker vi om notifyObservers er blevet kaldt med ”RenteSats” eller ”Kreditværdighed”, og tjekke bagefter om både RenteSats og Kreditværdigheden er fundet, da dette er en betingelse for at kunne fortsætte processen. Herefter finder vi ud af om kreditværdigheden er acceptabel, hvis den er fortsætter vi. Derefter bliver en masse variabler instansieret, og herefter kalder </w:t>
-      </w:r>
+        <w:pStyle w:val="Billedtekst"/>
+      </w:pPr>
+      <w:r>
+        <w:t xml:space="preserve">Figur </w:t>
+      </w:r>
+      <w:fldSimple w:instr=" SEQ Figur \* ARABIC ">
+        <w:r>
+          <w:rPr>
+            <w:noProof/>
+          </w:rPr>
+          <w:t>24</w:t>
+        </w:r>
+      </w:fldSimple>
+      <w:r>
+        <w:t xml:space="preserve"> </w:t>
+      </w:r>
+      <w:r>
+        <w:t xml:space="preserve"> Eksempel fra koden</w:t>
+      </w:r>
+    </w:p>
+    <w:p>
+      <w:pPr>
+        <w:contextualSpacing/>
+      </w:pPr>
       <w:r>
         <w:lastRenderedPageBreak/>
-        <w:t>update metoden videre på LånetilbudController, hvor opretLånetilbud bliver kaldt, med de værdier den har fået fra de andre controllerere.</w:t>
+        <w:t>Dette stykke af koden fokusere vi på LånetilbudControlleren, og hvad der sker hvis den kalder notifyObservers(). I den første if sætning, tjekker vi om notifyObservers er blevet kaldt med ”RenteSats” eller ”Kreditværdighed”, og tjekke bagefter om både RenteSats og Kreditværdigheden er fundet, da dette er en betingelse for at kunne fortsætte processen. Herefter finder vi ud af om kreditværdigheden er acceptabel, hvis den er fortsætter vi. Derefter bliver en masse variabler instansieret, og herefter kalder update metoden videre på LånetilbudController, hvor opretLånetilbud bliver kaldt, med de værdier den har fået fra de andre controllerere.</w:t>
       </w:r>
     </w:p>
     <w:p>
@@ -6244,11 +7167,11 @@
       <w:pPr>
         <w:pStyle w:val="Overskrift1"/>
       </w:pPr>
-      <w:bookmarkStart w:id="45" w:name="_Toc420491935"/>
+      <w:bookmarkStart w:id="44" w:name="_Toc420491935"/>
       <w:r>
         <w:t>GRASP</w:t>
       </w:r>
-      <w:bookmarkEnd w:id="45"/>
+      <w:bookmarkEnd w:id="44"/>
     </w:p>
     <w:p>
       <w:r>
@@ -6256,6 +7179,9 @@
       </w:r>
     </w:p>
     <w:p>
+      <w:pPr>
+        <w:keepNext/>
+      </w:pPr>
       <w:r>
         <w:rPr>
           <w:noProof/>
@@ -6311,11 +7237,33 @@
       </w:r>
     </w:p>
     <w:p>
+      <w:pPr>
+        <w:pStyle w:val="Billedtekst"/>
+      </w:pPr>
+      <w:r>
+        <w:t xml:space="preserve">Figur </w:t>
+      </w:r>
+      <w:fldSimple w:instr=" SEQ Figur \* ARABIC ">
+        <w:r>
+          <w:rPr>
+            <w:noProof/>
+          </w:rPr>
+          <w:t>25</w:t>
+        </w:r>
+      </w:fldSimple>
+      <w:r>
+        <w:t xml:space="preserve"> Eksempel fra koden</w:t>
+      </w:r>
+    </w:p>
+    <w:p>
       <w:r>
         <w:t>KundeController anvendes primært af KundePanel, der ligesom controlleren har begrænset sit import til de relevante klasser. Ud over en længere række GUI imports ser listen således ud:</w:t>
       </w:r>
     </w:p>
     <w:p>
+      <w:pPr>
+        <w:keepNext/>
+      </w:pPr>
       <w:r>
         <w:t xml:space="preserve"> </w:t>
       </w:r>
@@ -6374,70 +7322,86 @@
       </w:r>
     </w:p>
     <w:p>
+      <w:pPr>
+        <w:pStyle w:val="Billedtekst"/>
+      </w:pPr>
+      <w:r>
+        <w:t xml:space="preserve">Figur </w:t>
+      </w:r>
+      <w:fldSimple w:instr=" SEQ Figur \* ARABIC ">
+        <w:r>
+          <w:rPr>
+            <w:noProof/>
+          </w:rPr>
+          <w:t>26</w:t>
+        </w:r>
+      </w:fldSimple>
+      <w:r>
+        <w:t xml:space="preserve"> Eksempel fra koden</w:t>
+      </w:r>
+    </w:p>
+    <w:p>
       <w:r>
         <w:t xml:space="preserve">Postnummer er ligesom CPR tæt knyttet til kunde, men der ligger alligevel lidt logik for sig selv, derfor har denne fået sin egen controller. </w:t>
       </w:r>
-      <w:commentRangeStart w:id="46"/>
+      <w:commentRangeStart w:id="45"/>
       <w:r>
         <w:t xml:space="preserve">Dette gør det ikke bare muligt at udskifte dele af eller hele controlleren, men også nemt at finde frem til den præcise metode man har brug for. </w:t>
       </w:r>
-      <w:commentRangeEnd w:id="46"/>
+      <w:commentRangeEnd w:id="45"/>
       <w:r>
         <w:rPr>
           <w:rStyle w:val="Kommentarhenvisning"/>
         </w:rPr>
-        <w:commentReference w:id="46"/>
+        <w:commentReference w:id="45"/>
       </w:r>
     </w:p>
     <w:p>
       <w:pPr>
         <w:pStyle w:val="Overskrift2"/>
       </w:pPr>
-      <w:bookmarkStart w:id="47" w:name="_Toc420491936"/>
-      <w:r>
+      <w:bookmarkStart w:id="46" w:name="_Toc420491936"/>
+      <w:r>
+        <w:lastRenderedPageBreak/>
         <w:t>Kobling</w:t>
       </w:r>
+      <w:bookmarkEnd w:id="46"/>
+    </w:p>
+    <w:p>
+      <w:r>
+        <w:t>I vores system har vi selvfølgelig gået efter og få den mindst mulig kobling imellem objekter, dov stadig haft i hoved at for lav kobling kan føre til forvirring i det samlede billed af systemet. Da en vis kobling imellem objekter aldrig kan undgås har vi, som nævnt tideligere, gjort benytte af interfaces og controllers. Dette har selvfølgelig noget og gøre med hvilke design patterns vi har valgt og gå ud fra. Ved brug af disse interfaces har det lykkedes os, og skabe dependencies, hvilket er den svageste kobling, fremfor nedarvning som er den stærkeste. Man kan vel sige at vi har gået efter ikke at bruge nedarvning. Dette har dov været nødvendigt i vores tests. Det er også blevet brugt i vores GUI kode, men her har nedarvningen været af Jpanels osv.</w:t>
+      </w:r>
+    </w:p>
+    <w:p>
+      <w:pPr>
+        <w:pStyle w:val="Overskrift2"/>
+      </w:pPr>
+      <w:bookmarkStart w:id="47" w:name="_Toc420491937"/>
+      <w:r>
+        <w:t>Samhørighed</w:t>
+      </w:r>
       <w:bookmarkEnd w:id="47"/>
     </w:p>
     <w:p>
       <w:r>
-        <w:t xml:space="preserve">I vores system har vi selvfølgelig gået efter og få den mindst mulig kobling imellem objekter, dov stadig haft i hoved at for lav kobling kan føre til forvirring i det samlede billed af systemet. Da en vis kobling imellem objekter aldrig kan undgås har vi, som nævnt tideligere, gjort benytte af interfaces og controllers. Dette har selvfølgelig noget og gøre med hvilke design patterns vi har valgt og gå ud fra. Ved brug af disse interfaces har det lykkedes os, og skabe dependencies, hvilket er den svageste kobling, fremfor nedarvning som er den stærkeste. Man kan vel sige at vi har gået efter ikke at bruge nedarvning. Dette har dov været </w:t>
-      </w:r>
-      <w:r>
-        <w:lastRenderedPageBreak/>
-        <w:t>nødvendigt i vores tests. Det er også blevet brugt i vores GUI kode, men her har nedarvningen været af Jpanels osv.</w:t>
-      </w:r>
-    </w:p>
-    <w:p>
-      <w:pPr>
-        <w:pStyle w:val="Overskrift2"/>
-      </w:pPr>
-      <w:bookmarkStart w:id="48" w:name="_Toc420491937"/>
-      <w:r>
-        <w:t>Samhørighed</w:t>
+        <w:t>Som tidligere nævnt har en høj samhørighed været i højsædet under udviklingen. Vi har så vidt muligt begrænset hver klasse til det relevante scope. Således kan der trækkes en lige linje fra KundePanel til KundeController, via KundeLogik til Kunde i domain.</w:t>
+      </w:r>
+    </w:p>
+    <w:p>
+      <w:r>
+        <w:t>For at mindske koblingen ligger der både metoder til at oprette kunde og finde kunde i kundeController. Disse metoder har som sådan ikke noget med hinanden at gøre, og for at øge samhørigheden kunne disse være lagt i klasser for sig selv. Vi har dog valgt at lægge dem sammen, dels for at undgå for små controller klasser, dels for at have en høj samhørighed ved controllere.</w:t>
+      </w:r>
+    </w:p>
+    <w:p>
+      <w:pPr>
+        <w:pStyle w:val="Overskrift1"/>
+      </w:pPr>
+      <w:bookmarkStart w:id="48" w:name="_Toc420491938"/>
+      <w:r>
+        <w:t>Test</w:t>
       </w:r>
       <w:bookmarkEnd w:id="48"/>
     </w:p>
-    <w:p>
-      <w:r>
-        <w:t>Som tidligere nævnt har en høj samhørighed været i højsædet under udviklingen. Vi har så vidt muligt begrænset hver klasse til det relevante scope. Således kan der trækkes en lige linje fra KundePanel til KundeController, via KundeLogik til Kunde i domain.</w:t>
-      </w:r>
-    </w:p>
-    <w:p>
-      <w:r>
-        <w:t>For at mindske koblingen ligger der både metoder til at oprette kunde og finde kunde i kundeController. Disse metoder har som sådan ikke noget med hinanden at gøre, og for at øge samhørigheden kunne disse være lagt i klasser for sig selv. Vi har dog valgt at lægge dem sammen, dels for at undgå for små controller klasser, dels for at have en høj samhørighed ved controllere.</w:t>
-      </w:r>
-    </w:p>
-    <w:p>
-      <w:pPr>
-        <w:pStyle w:val="Overskrift1"/>
-      </w:pPr>
-      <w:bookmarkStart w:id="49" w:name="_Toc420491938"/>
-      <w:r>
-        <w:t>Test</w:t>
-      </w:r>
-      <w:bookmarkEnd w:id="49"/>
-    </w:p>
     <w:p/>
     <w:p>
       <w:pPr>
@@ -6449,6 +7413,7 @@
     </w:p>
     <w:p>
       <w:pPr>
+        <w:keepNext/>
         <w:contextualSpacing/>
       </w:pPr>
       <w:r>
@@ -6491,12 +7456,37 @@
           </wp:inline>
         </w:drawing>
       </w:r>
+    </w:p>
+    <w:p>
+      <w:pPr>
+        <w:pStyle w:val="Billedtekst"/>
+      </w:pPr>
+      <w:r>
+        <w:t xml:space="preserve">Figur </w:t>
+      </w:r>
+      <w:fldSimple w:instr=" SEQ Figur \* ARABIC ">
+        <w:r>
+          <w:rPr>
+            <w:noProof/>
+          </w:rPr>
+          <w:t>27</w:t>
+        </w:r>
+      </w:fldSimple>
+      <w:r>
+        <w:t xml:space="preserve"> Snap fra Eclipse</w:t>
+      </w:r>
+    </w:p>
+    <w:p>
+      <w:pPr>
+        <w:contextualSpacing/>
+      </w:pPr>
       <w:r>
         <w:t xml:space="preserve">Sådan ser vores test folder ud. Vi har delt det op på denne måde, da vi har alle domain test klasser i domain packagen osv. Dette gør det muligt for os og test hvad der nu skulle ligge vores domain package i vores src folder. I hver package har vi også en TestSuite for alle klasser i den package. De bliver så alle sammen samlet i allTest, som er en TestSuite til alle vores tests. </w:t>
       </w:r>
     </w:p>
     <w:p>
       <w:pPr>
+        <w:keepNext/>
         <w:contextualSpacing/>
       </w:pPr>
       <w:r>
@@ -6543,6 +7533,28 @@
     </w:p>
     <w:p>
       <w:pPr>
+        <w:pStyle w:val="Billedtekst"/>
+      </w:pPr>
+      <w:r>
+        <w:t xml:space="preserve">Figur </w:t>
+      </w:r>
+      <w:fldSimple w:instr=" SEQ Figur \* ARABIC ">
+        <w:r>
+          <w:rPr>
+            <w:noProof/>
+          </w:rPr>
+          <w:t>28</w:t>
+        </w:r>
+      </w:fldSimple>
+      <w:r>
+        <w:t xml:space="preserve"> </w:t>
+      </w:r>
+      <w:r>
+        <w:t xml:space="preserve"> Eksempel fra koden</w:t>
+      </w:r>
+    </w:p>
+    <w:p>
+      <w:pPr>
         <w:contextualSpacing/>
       </w:pPr>
       <w:r>
@@ -6583,8 +7595,10 @@
     </w:p>
     <w:p>
       <w:pPr>
-        <w:contextualSpacing/>
-      </w:pPr>
+        <w:keepNext/>
+        <w:contextualSpacing/>
+      </w:pPr>
+      <w:bookmarkStart w:id="49" w:name="_GoBack"/>
       <w:r>
         <w:rPr>
           <w:noProof/>
@@ -6625,6 +7639,31 @@
           </wp:inline>
         </w:drawing>
       </w:r>
+      <w:bookmarkEnd w:id="49"/>
+    </w:p>
+    <w:p>
+      <w:pPr>
+        <w:pStyle w:val="Billedtekst"/>
+      </w:pPr>
+      <w:r>
+        <w:t xml:space="preserve">Figur </w:t>
+      </w:r>
+      <w:fldSimple w:instr=" SEQ Figur \* ARABIC ">
+        <w:r>
+          <w:rPr>
+            <w:noProof/>
+          </w:rPr>
+          <w:t>29</w:t>
+        </w:r>
+      </w:fldSimple>
+      <w:r>
+        <w:t xml:space="preserve"> Eksempel fra koden</w:t>
+      </w:r>
+    </w:p>
+    <w:p>
+      <w:pPr>
+        <w:contextualSpacing/>
+      </w:pPr>
       <w:r>
         <w:t xml:space="preserve">Vi har selvfølgelig også test på vores view. Her har vi fokuseret på og teste vores valider metoder, og om de virkelig kan valider input fra brugeren. Klassen tester alt fra CPRnummer, til navn på kunden. Denne klasse kan ses i sin helhed i view pakken i vores Test folder. </w:t>
       </w:r>
@@ -6643,17 +7682,14 @@
       </w:pPr>
       <w:bookmarkStart w:id="50" w:name="_Toc420491939"/>
       <w:r>
+        <w:lastRenderedPageBreak/>
         <w:t>Dataordbog</w:t>
       </w:r>
       <w:bookmarkEnd w:id="50"/>
     </w:p>
     <w:p>
       <w:r>
-        <w:t xml:space="preserve">I vores dataordbog finder man definitioner og eksempler på domæneterminologi. Væsentlige termer bliver beskrevet i dette afsnit, det samme med forkortelser. Der er to forskellige definitioner i dataordbogen. </w:t>
-      </w:r>
-      <w:r>
-        <w:lastRenderedPageBreak/>
-        <w:t xml:space="preserve">Først er der intensionel definition som giver en meget generel beskrivelse af det givne koncept. Den anden definition er den ekstentionelle definition, som giver et mere konkret eksempel på konceptet. I forhold til objekt orienteret programmering, vil klasser være lig med den intensionelle definiton og objekter vil være lig med den ekstentionelle definition. </w:t>
+        <w:t xml:space="preserve">I vores dataordbog finder man definitioner og eksempler på domæneterminologi. Væsentlige termer bliver beskrevet i dette afsnit, det samme med forkortelser. Der er to forskellige definitioner i dataordbogen. Først er der intensionel definition som giver en meget generel beskrivelse af det givne koncept. Den anden definition er den ekstentionelle definition, som giver et mere konkret eksempel på konceptet. I forhold til objekt orienteret programmering, vil klasser være lig med den intensionelle definiton og objekter vil være lig med den ekstentionelle definition. </w:t>
       </w:r>
     </w:p>
     <w:p>
@@ -6771,6 +7807,7 @@
         <w:contextualSpacing/>
       </w:pPr>
       <w:r>
+        <w:lastRenderedPageBreak/>
         <w:t xml:space="preserve">Vi har kunne konkludere i vores projekt, at få en database til at opfylde 3 normalform er nemmere sagt end gjort. Især når den bliver større og større. Vi opdagede flere gange at vores database ikke levede op til 3 normalform, og måtte så igang med at rette i databasen, hvilket altid vil resultere i en masse kode der også skal rettes. </w:t>
       </w:r>
     </w:p>
@@ -6779,7 +7816,6 @@
         <w:contextualSpacing/>
       </w:pPr>
       <w:r>
-        <w:lastRenderedPageBreak/>
         <w:t>Der blev stillet et krav i opgaven omkring en CSV-fil. Dette problem gik vi forholdsvis hurtig til, for at se om det var en funktion vi kunne implementere senere i projektet uden at skulle ændre meget på systemet. Da dette ikke var tilfældet valgte vi og implementere denne funktion til sidst.</w:t>
       </w:r>
     </w:p>
@@ -6869,7 +7905,7 @@
       </w:r>
     </w:p>
   </w:comment>
-  <w:comment w:id="46" w:author="anders looft" w:date="2015-05-27T10:41:00Z" w:initials="al">
+  <w:comment w:id="45" w:author="anders looft" w:date="2015-05-27T10:41:00Z" w:initials="al">
     <w:p>
       <w:pPr>
         <w:pStyle w:val="Kommentartekst"/>
@@ -6965,7 +8001,7 @@
           <w:rPr>
             <w:noProof/>
           </w:rPr>
-          <w:t>26</w:t>
+          <w:t>27</w:t>
         </w:r>
         <w:r>
           <w:rPr>
@@ -9235,7 +10271,7 @@
 </file>
 
 <file path=customXml/itemProps1.xml><?xml version="1.0" encoding="utf-8"?>
-<ds:datastoreItem xmlns:ds="http://schemas.openxmlformats.org/officeDocument/2006/customXml" ds:itemID="{547A6DA5-1683-47AA-B94C-E93F59055237}">
+<ds:datastoreItem xmlns:ds="http://schemas.openxmlformats.org/officeDocument/2006/customXml" ds:itemID="{BE263F6E-057F-4AB3-BBE1-FC4ED2DE76A7}">
   <ds:schemaRefs>
     <ds:schemaRef ds:uri="http://schemas.openxmlformats.org/officeDocument/2006/bibliography"/>
   </ds:schemaRefs>

</xml_diff>